<commit_message>
Submission Logic seems to be done
</commit_message>
<xml_diff>
--- a/Canvas Lite Checklist.docx
+++ b/Canvas Lite Checklist.docx
@@ -1122,8 +1122,14 @@
           <w:ilvl w:val="0"/>
           <w:numId w:val="11"/>
         </w:numPr>
-      </w:pPr>
-      <w:r>
+        <w:rPr>
+          <w:highlight w:val="green"/>
+        </w:rPr>
+      </w:pPr>
+      <w:r>
+        <w:rPr>
+          <w:highlight w:val="green"/>
+        </w:rPr>
         <w:t>POST /submissions</w:t>
       </w:r>
     </w:p>
@@ -1133,8 +1139,14 @@
           <w:ilvl w:val="0"/>
           <w:numId w:val="11"/>
         </w:numPr>
-      </w:pPr>
-      <w:r>
+        <w:rPr>
+          <w:highlight w:val="green"/>
+        </w:rPr>
+      </w:pPr>
+      <w:r>
+        <w:rPr>
+          <w:highlight w:val="green"/>
+        </w:rPr>
         <w:t>Store file path (no actual upload yet)</w:t>
       </w:r>
     </w:p>
@@ -1144,8 +1156,14 @@
           <w:ilvl w:val="0"/>
           <w:numId w:val="11"/>
         </w:numPr>
-      </w:pPr>
-      <w:r>
+        <w:rPr>
+          <w:highlight w:val="green"/>
+        </w:rPr>
+      </w:pPr>
+      <w:r>
+        <w:rPr>
+          <w:highlight w:val="green"/>
+        </w:rPr>
         <w:t>Allow multiple submissions per student</w:t>
       </w:r>
     </w:p>
@@ -1155,20 +1173,35 @@
           <w:ilvl w:val="0"/>
           <w:numId w:val="11"/>
         </w:numPr>
-      </w:pPr>
-      <w:r>
+        <w:rPr>
+          <w:highlight w:val="green"/>
+        </w:rPr>
+      </w:pPr>
+      <w:r>
+        <w:rPr>
+          <w:highlight w:val="green"/>
+        </w:rPr>
         <w:lastRenderedPageBreak/>
         <w:t>Verify rows accumulate</w:t>
       </w:r>
     </w:p>
     <w:p>
+      <w:pPr>
+        <w:rPr>
+          <w:highlight w:val="green"/>
+        </w:rPr>
+      </w:pPr>
       <w:r>
         <w:rPr>
           <w:rFonts w:ascii="Segoe UI Emoji" w:hAnsi="Segoe UI Emoji" w:cs="Segoe UI Emoji"/>
+          <w:highlight w:val="green"/>
         </w:rPr>
         <w:t>✅</w:t>
       </w:r>
       <w:r>
+        <w:rPr>
+          <w:highlight w:val="green"/>
+        </w:rPr>
         <w:t xml:space="preserve"> Done when:</w:t>
       </w:r>
     </w:p>
@@ -1178,8 +1211,14 @@
           <w:ilvl w:val="0"/>
           <w:numId w:val="12"/>
         </w:numPr>
-      </w:pPr>
-      <w:r>
+        <w:rPr>
+          <w:highlight w:val="green"/>
+        </w:rPr>
+      </w:pPr>
+      <w:r>
+        <w:rPr>
+          <w:highlight w:val="green"/>
+        </w:rPr>
         <w:t>multiple submissions exist per student</w:t>
       </w:r>
     </w:p>
@@ -1223,8 +1262,14 @@
           <w:ilvl w:val="0"/>
           <w:numId w:val="13"/>
         </w:numPr>
-      </w:pPr>
-      <w:r>
+        <w:rPr>
+          <w:highlight w:val="green"/>
+        </w:rPr>
+      </w:pPr>
+      <w:r>
+        <w:rPr>
+          <w:highlight w:val="green"/>
+        </w:rPr>
         <w:t>Query latest submission per student</w:t>
       </w:r>
     </w:p>
@@ -1234,8 +1279,14 @@
           <w:ilvl w:val="0"/>
           <w:numId w:val="13"/>
         </w:numPr>
-      </w:pPr>
-      <w:r>
+        <w:rPr>
+          <w:highlight w:val="green"/>
+        </w:rPr>
+      </w:pPr>
+      <w:r>
+        <w:rPr>
+          <w:highlight w:val="green"/>
+        </w:rPr>
         <w:t>Index sanity check</w:t>
       </w:r>
     </w:p>
@@ -1245,27 +1296,48 @@
           <w:ilvl w:val="0"/>
           <w:numId w:val="13"/>
         </w:numPr>
-      </w:pPr>
-      <w:r>
+        <w:rPr>
+          <w:highlight w:val="green"/>
+        </w:rPr>
+      </w:pPr>
+      <w:r>
+        <w:rPr>
+          <w:highlight w:val="green"/>
+        </w:rPr>
         <w:t xml:space="preserve">Test </w:t>
       </w:r>
       <w:proofErr w:type="gramStart"/>
       <w:r>
+        <w:rPr>
+          <w:highlight w:val="green"/>
+        </w:rPr>
         <w:t>resubmission</w:t>
       </w:r>
       <w:proofErr w:type="gramEnd"/>
       <w:r>
+        <w:rPr>
+          <w:highlight w:val="green"/>
+        </w:rPr>
         <w:t xml:space="preserve"> overwrite behavior (API-level)</w:t>
       </w:r>
     </w:p>
     <w:p>
+      <w:pPr>
+        <w:rPr>
+          <w:highlight w:val="green"/>
+        </w:rPr>
+      </w:pPr>
       <w:r>
         <w:rPr>
           <w:rFonts w:ascii="Segoe UI Emoji" w:hAnsi="Segoe UI Emoji" w:cs="Segoe UI Emoji"/>
+          <w:highlight w:val="green"/>
         </w:rPr>
         <w:t>✅</w:t>
       </w:r>
       <w:r>
+        <w:rPr>
+          <w:highlight w:val="green"/>
+        </w:rPr>
         <w:t xml:space="preserve"> Done when:</w:t>
       </w:r>
     </w:p>
@@ -1275,16 +1347,28 @@
           <w:ilvl w:val="0"/>
           <w:numId w:val="14"/>
         </w:numPr>
-      </w:pPr>
-      <w:r>
+        <w:rPr>
+          <w:highlight w:val="green"/>
+        </w:rPr>
+      </w:pPr>
+      <w:r>
+        <w:rPr>
+          <w:highlight w:val="green"/>
+        </w:rPr>
         <w:t xml:space="preserve">API always </w:t>
       </w:r>
       <w:proofErr w:type="gramStart"/>
       <w:r>
+        <w:rPr>
+          <w:highlight w:val="green"/>
+        </w:rPr>
         <w:t>returns</w:t>
       </w:r>
       <w:proofErr w:type="gramEnd"/>
       <w:r>
+        <w:rPr>
+          <w:highlight w:val="green"/>
+        </w:rPr>
         <w:t xml:space="preserve"> latest attempt</w:t>
       </w:r>
     </w:p>

</xml_diff>